<commit_message>
fix : peut etre regle le bug d'affichage
</commit_message>
<xml_diff>
--- a/Senettis/src/main/resources/Documentation_SenettisDB_v1.docx
+++ b/Senettis/src/main/resources/Documentation_SenettisDB_v1.docx
@@ -5,6 +5,12 @@
     <w:p>
       <w:r>
         <w:t xml:space="preserve">Matricule doit etre string ou int : parce que si int 00012 devient 12 ? </w:t>
+      </w:r>
+    </w:p>
+    <w:p/>
+    <w:p>
+      <w:r>
+        <w:t>Quand on modifie le titre est plus a la bonne taille si un champs est remplit</w:t>
       </w:r>
     </w:p>
     <w:sectPr>

</xml_diff>

<commit_message>
fix : resolution de certains bugs d'affichage, changement de numero matricule en string
</commit_message>
<xml_diff>
--- a/Senettis/src/main/resources/Documentation_SenettisDB_v1.docx
+++ b/Senettis/src/main/resources/Documentation_SenettisDB_v1.docx
@@ -12,7 +12,25 @@
       <w:r>
         <w:t>Quand on modifie le titre est plus a la bonne taille si un champs est remplit</w:t>
       </w:r>
+      <w:r>
+        <w:t xml:space="preserve"> -&gt; j’ai fait pour chantier</w:t>
+      </w:r>
     </w:p>
+    <w:p/>
+    <w:p>
+      <w:r>
+        <w:t xml:space="preserve">Mettre automatique la barre / pour les dates ?? </w:t>
+      </w:r>
+      <w:r>
+        <w:t xml:space="preserve">-&gt; fait </w:t>
+      </w:r>
+    </w:p>
+    <w:p>
+      <w:r>
+        <w:t>Ajouter marque pour les produits ??</w:t>
+      </w:r>
+    </w:p>
+    <w:p/>
     <w:sectPr>
       <w:pgSz w:w="11906" w:h="16838"/>
       <w:pgMar w:top="1417" w:right="1417" w:bottom="1417" w:left="1417" w:header="708" w:footer="708" w:gutter="0"/>

</xml_diff>

<commit_message>
fix : correction des bugs vueEmploye
</commit_message>
<xml_diff>
--- a/Senettis/src/main/resources/Documentation_SenettisDB_v1.docx
+++ b/Senettis/src/main/resources/Documentation_SenettisDB_v1.docx
@@ -4,32 +4,77 @@
   <w:body>
     <w:p>
       <w:r>
-        <w:t xml:space="preserve">Matricule doit etre string ou int : parce que si int 00012 devient 12 ? </w:t>
+        <w:t>Matricule doit etre string ou int : parc</w:t>
+      </w:r>
+      <w:r>
+        <w:t>e que si int 00012 devient 12 -&gt; fait</w:t>
+      </w:r>
+    </w:p>
+    <w:p>
+      <w:r>
+        <w:t>Quand on modifie le titre est plus a la bonne taille si un champs est remplit</w:t>
+      </w:r>
+      <w:r>
+        <w:t xml:space="preserve"> </w:t>
+      </w:r>
+    </w:p>
+    <w:p>
+      <w:r>
+        <w:t xml:space="preserve">Mettre automatique la barre / pour les dates ?? </w:t>
+      </w:r>
+      <w:r>
+        <w:t xml:space="preserve">-&gt; fait </w:t>
+      </w:r>
+    </w:p>
+    <w:p>
+      <w:r>
+        <w:t>Ajouter marque pour les produits ??</w:t>
+      </w:r>
+    </w:p>
+    <w:p>
+      <w:r>
+        <w:t>Modifier les vue pour ne pas utilise dispose sur la vue</w:t>
+      </w:r>
+    </w:p>
+    <w:p>
+      <w:r>
+        <w:t xml:space="preserve">Est ce qu’on laisse toutes les pop ups ? </w:t>
+      </w:r>
+    </w:p>
+    <w:p>
+      <w:r>
+        <w:t xml:space="preserve">Est ce que la taille du nom d’un chantier dans livraison est assez grande ? </w:t>
+      </w:r>
+    </w:p>
+    <w:p>
+      <w:r>
+        <w:t xml:space="preserve">Est ce qu’on supprime tous les objet qui vont avec un genre on supprime les livraison d’un chantier si on supprime le chantier ?? </w:t>
+      </w:r>
+      <w:r>
+        <w:t>-&gt; fait</w:t>
+      </w:r>
+    </w:p>
+    <w:p>
+      <w:r>
+        <w:t xml:space="preserve">On ne peut pas utiliser un numero matricule de quelquun archive </w:t>
+      </w:r>
+    </w:p>
+    <w:p>
+      <w:r>
+        <w:t>Numero de matricule supprime toujours les 0 -&gt; fait</w:t>
+      </w:r>
+    </w:p>
+    <w:p>
+      <w:r>
+        <w:t>Enlever el fait que le bouton employe est selectionne de base</w:t>
+      </w:r>
+    </w:p>
+    <w:p>
+      <w:r>
+        <w:t xml:space="preserve">Mettre le truc archive et supprime ? </w:t>
       </w:r>
     </w:p>
     <w:p/>
-    <w:p>
-      <w:r>
-        <w:t>Quand on modifie le titre est plus a la bonne taille si un champs est remplit</w:t>
-      </w:r>
-      <w:r>
-        <w:t xml:space="preserve"> -&gt; j’ai fait pour chantier</w:t>
-      </w:r>
-    </w:p>
-    <w:p/>
-    <w:p>
-      <w:r>
-        <w:t xml:space="preserve">Mettre automatique la barre / pour les dates ?? </w:t>
-      </w:r>
-      <w:r>
-        <w:t xml:space="preserve">-&gt; fait </w:t>
-      </w:r>
-    </w:p>
-    <w:p>
-      <w:r>
-        <w:t>Ajouter marque pour les produits ??</w:t>
-      </w:r>
-    </w:p>
     <w:p/>
     <w:sectPr>
       <w:pgSz w:w="11906" w:h="16838"/>

</xml_diff>

<commit_message>
fix : correction bugs vueChantier
</commit_message>
<xml_diff>
--- a/Senettis/src/main/resources/Documentation_SenettisDB_v1.docx
+++ b/Senettis/src/main/resources/Documentation_SenettisDB_v1.docx
@@ -2,14 +2,6 @@
 <file path=word/document.xml><?xml version="1.0" encoding="utf-8"?>
 <w:document xmlns:wpc="http://schemas.microsoft.com/office/word/2010/wordprocessingCanvas" xmlns:mc="http://schemas.openxmlformats.org/markup-compatibility/2006" xmlns:o="urn:schemas-microsoft-com:office:office" xmlns:r="http://schemas.openxmlformats.org/officeDocument/2006/relationships" xmlns:m="http://schemas.openxmlformats.org/officeDocument/2006/math" xmlns:v="urn:schemas-microsoft-com:vml" xmlns:wp14="http://schemas.microsoft.com/office/word/2010/wordprocessingDrawing" xmlns:wp="http://schemas.openxmlformats.org/drawingml/2006/wordprocessingDrawing" xmlns:w10="urn:schemas-microsoft-com:office:word" xmlns:w="http://schemas.openxmlformats.org/wordprocessingml/2006/main" xmlns:w14="http://schemas.microsoft.com/office/word/2010/wordml" xmlns:w15="http://schemas.microsoft.com/office/word/2012/wordml" xmlns:wpg="http://schemas.microsoft.com/office/word/2010/wordprocessingGroup" xmlns:wpi="http://schemas.microsoft.com/office/word/2010/wordprocessingInk" xmlns:wne="http://schemas.microsoft.com/office/word/2006/wordml" xmlns:wps="http://schemas.microsoft.com/office/word/2010/wordprocessingShape" mc:Ignorable="w14 w15 wp14">
   <w:body>
-    <w:p>
-      <w:r>
-        <w:t>Matricule doit etre string ou int : parc</w:t>
-      </w:r>
-      <w:r>
-        <w:t>e que si int 00012 devient 12 -&gt; fait</w:t>
-      </w:r>
-    </w:p>
     <w:p>
       <w:r>
         <w:t>Quand on modifie le titre est plus a la bonne taille si un champs est remplit</w:t>
@@ -20,20 +12,7 @@
     </w:p>
     <w:p>
       <w:r>
-        <w:t xml:space="preserve">Mettre automatique la barre / pour les dates ?? </w:t>
-      </w:r>
-      <w:r>
-        <w:t xml:space="preserve">-&gt; fait </w:t>
-      </w:r>
-    </w:p>
-    <w:p>
-      <w:r>
         <w:t>Ajouter marque pour les produits ??</w:t>
-      </w:r>
-    </w:p>
-    <w:p>
-      <w:r>
-        <w:t>Modifier les vue pour ne pas utilise dispose sur la vue</w:t>
       </w:r>
     </w:p>
     <w:p>
@@ -48,20 +27,7 @@
     </w:p>
     <w:p>
       <w:r>
-        <w:t xml:space="preserve">Est ce qu’on supprime tous les objet qui vont avec un genre on supprime les livraison d’un chantier si on supprime le chantier ?? </w:t>
-      </w:r>
-      <w:r>
-        <w:t>-&gt; fait</w:t>
-      </w:r>
-    </w:p>
-    <w:p>
-      <w:r>
         <w:t xml:space="preserve">On ne peut pas utiliser un numero matricule de quelquun archive </w:t>
-      </w:r>
-    </w:p>
-    <w:p>
-      <w:r>
-        <w:t>Numero de matricule supprime toujours les 0 -&gt; fait</w:t>
       </w:r>
     </w:p>
     <w:p>

</xml_diff>

<commit_message>
fix : correction bugs vueLivraison
</commit_message>
<xml_diff>
--- a/Senettis/src/main/resources/Documentation_SenettisDB_v1.docx
+++ b/Senettis/src/main/resources/Documentation_SenettisDB_v1.docx
@@ -2,14 +2,6 @@
 <file path=word/document.xml><?xml version="1.0" encoding="utf-8"?>
 <w:document xmlns:wpc="http://schemas.microsoft.com/office/word/2010/wordprocessingCanvas" xmlns:mc="http://schemas.openxmlformats.org/markup-compatibility/2006" xmlns:o="urn:schemas-microsoft-com:office:office" xmlns:r="http://schemas.openxmlformats.org/officeDocument/2006/relationships" xmlns:m="http://schemas.openxmlformats.org/officeDocument/2006/math" xmlns:v="urn:schemas-microsoft-com:vml" xmlns:wp14="http://schemas.microsoft.com/office/word/2010/wordprocessingDrawing" xmlns:wp="http://schemas.openxmlformats.org/drawingml/2006/wordprocessingDrawing" xmlns:w10="urn:schemas-microsoft-com:office:word" xmlns:w="http://schemas.openxmlformats.org/wordprocessingml/2006/main" xmlns:w14="http://schemas.microsoft.com/office/word/2010/wordml" xmlns:w15="http://schemas.microsoft.com/office/word/2012/wordml" xmlns:wpg="http://schemas.microsoft.com/office/word/2010/wordprocessingGroup" xmlns:wpi="http://schemas.microsoft.com/office/word/2010/wordprocessingInk" xmlns:wne="http://schemas.microsoft.com/office/word/2006/wordml" xmlns:wps="http://schemas.microsoft.com/office/word/2010/wordprocessingShape" mc:Ignorable="w14 w15 wp14">
   <w:body>
-    <w:p>
-      <w:r>
-        <w:t>Quand on modifie le titre est plus a la bonne taille si un champs est remplit</w:t>
-      </w:r>
-      <w:r>
-        <w:t xml:space="preserve"> </w:t>
-      </w:r>
-    </w:p>
     <w:p>
       <w:r>
         <w:t>Ajouter marque pour les produits ??</w:t>
@@ -32,7 +24,10 @@
     </w:p>
     <w:p>
       <w:r>
-        <w:t>Enlever el fait que le bouton employe est selectionne de base</w:t>
+        <w:t>Enlever le</w:t>
+      </w:r>
+      <w:r>
+        <w:t xml:space="preserve"> fait que le bouton employe est selectionne de base</w:t>
       </w:r>
     </w:p>
     <w:p>
@@ -40,7 +35,11 @@
         <w:t xml:space="preserve">Mettre le truc archive et supprime ? </w:t>
       </w:r>
     </w:p>
-    <w:p/>
+    <w:p>
+      <w:r>
+        <w:t xml:space="preserve">Ajouter doc avec licence et nos noms </w:t>
+      </w:r>
+    </w:p>
     <w:p/>
     <w:sectPr>
       <w:pgSz w:w="11906" w:h="16838"/>

</xml_diff>

<commit_message>
feat : ajout des sick leave (arret maladie) à la vue employe, pas fini toujours des bugs
</commit_message>
<xml_diff>
--- a/Senettis/src/main/resources/Documentation_SenettisDB_v1.docx
+++ b/Senettis/src/main/resources/Documentation_SenettisDB_v1.docx
@@ -40,6 +40,44 @@
         <w:t xml:space="preserve">Ajouter doc avec licence et nos noms </w:t>
       </w:r>
     </w:p>
+    <w:p>
+      <w:r>
+        <w:t>Mettre une scrollbarre sur la page principale de l’app</w:t>
+      </w:r>
+    </w:p>
+    <w:p>
+      <w:r>
+        <w:t>Modifier la livraison quand on modifie le produit</w:t>
+      </w:r>
+    </w:p>
+    <w:p/>
+    <w:p>
+      <w:r>
+        <w:t xml:space="preserve">Questions : </w:t>
+      </w:r>
+    </w:p>
+    <w:p/>
+    <w:p>
+      <w:r>
+        <w:t>Creer objet prime</w:t>
+      </w:r>
+    </w:p>
+    <w:p>
+      <w:r>
+        <w:t>Creer objet arret maladie</w:t>
+      </w:r>
+    </w:p>
+    <w:p>
+      <w:r>
+        <w:t>Page avec tous les employes et on peut completer avec les salaires qui ont ete modifies</w:t>
+      </w:r>
+    </w:p>
+    <w:p>
+      <w:r>
+        <w:t>Charges ou les impactees</w:t>
+      </w:r>
+    </w:p>
+    <w:p/>
     <w:p/>
     <w:sectPr>
       <w:pgSz w:w="11906" w:h="16838"/>

</xml_diff>